<commit_message>
Update to instructions docx
</commit_message>
<xml_diff>
--- a/Bungee Coding Round.docx
+++ b/Bungee Coding Round.docx
@@ -175,7 +175,7 @@
           <w:szCs w:val="24"/>
           <w:lang w:val="en-US"/>
         </w:rPr>
-        <w:t>Question-1. Consider input file as /input/question-1/main.csv and give the output to /output/answer-1/main.csv and solution code file also to the same folder. Group the year by decades and sum the values</w:t>
+        <w:t>Question-1. Consider input file as /input/question-1/main.csv and give the output to /output/answer-1/main.csv and upload solution code file also to the same folder. Group the year by decades and sum the values</w:t>
       </w:r>
     </w:p>
     <w:p>
@@ -219,7 +219,6 @@
           <w:spacing w:val="0"/>
           <w:sz w:val="21"/>
           <w:szCs w:val="21"/>
-          <w:bdr w:val="none" w:color="auto" w:sz="0" w:space="0"/>
           <w:shd w:val="clear" w:fill="FFFFFF"/>
         </w:rPr>
         <w:t>Pay attention to the Population column number, summing this column is a mistake</w:t>
@@ -350,7 +349,7 @@
           <w:szCs w:val="24"/>
           <w:lang w:val="en-US"/>
         </w:rPr>
-        <w:t>Question-2. Consider input file as /input/question-2/main.csv and give the output to /output/answer-2/main.csv and solution code file also to the same folder. For each occupation, calculate the minimum and maximum ages</w:t>
+        <w:t>Question-2. Consider input file as /input/question-2/main.csv and give the output to /output/answer-2/main.csv and upload solution code file also to the same folder. For each occupation, calculate the minimum and maximum ages</w:t>
       </w:r>
     </w:p>
     <w:p>
@@ -478,18 +477,7 @@
           <w:szCs w:val="24"/>
           <w:lang w:val="en-US"/>
         </w:rPr>
-        <w:t>Question-3. Consider input file as /input/question-3/main.csv and give the output to /output/answer-3/main.csv and solution code file also to the same folder</w:t>
-      </w:r>
-      <w:bookmarkStart w:id="0" w:name="_GoBack"/>
-      <w:bookmarkEnd w:id="0"/>
-      <w:r>
-        <w:rPr>
-          <w:rFonts w:hint="default"/>
-          <w:sz w:val="24"/>
-          <w:szCs w:val="24"/>
-          <w:lang w:val="en-US"/>
-        </w:rPr>
-        <w:t>. Sort the teams by Red Cards, then to Yellow Cards</w:t>
+        <w:t>Question-3. Consider input file as /input/question-3/main.csv and give the output to /output/answer-3/main.csv and upload solution code file also to the same folder. Sort the teams by Red Cards, then to Yellow Cards</w:t>
       </w:r>
     </w:p>
     <w:p>
@@ -962,6 +950,31 @@
         </w:rPr>
         <w:t xml:space="preserve"> </w:t>
       </w:r>
+    </w:p>
+    <w:p>
+      <w:pPr>
+        <w:numPr>
+          <w:ilvl w:val="0"/>
+          <w:numId w:val="2"/>
+        </w:numPr>
+        <w:ind w:left="425" w:leftChars="0" w:hanging="425" w:firstLineChars="0"/>
+        <w:jc w:val="both"/>
+        <w:rPr>
+          <w:sz w:val="24"/>
+          <w:szCs w:val="24"/>
+        </w:rPr>
+      </w:pPr>
+      <w:r>
+        <w:rPr>
+          <w:rFonts w:hint="default"/>
+          <w:sz w:val="24"/>
+          <w:szCs w:val="24"/>
+          <w:lang w:val="en-US"/>
+        </w:rPr>
+        <w:t>If there are commits made to the github repo after the time of submission then you will be straight away disqualified.</w:t>
+      </w:r>
+      <w:bookmarkStart w:id="0" w:name="_GoBack"/>
+      <w:bookmarkEnd w:id="0"/>
     </w:p>
     <w:sectPr>
       <w:pgSz w:w="16838" w:h="11906" w:orient="landscape"/>

</xml_diff>